<commit_message>
Correct lesson 1.4 Methods and variables - Theory - Text
</commit_message>
<xml_diff>
--- a/1.4 Methods and variables/1.4 Methods and variables.docx
+++ b/1.4 Methods and variables/1.4 Methods and variables.docx
@@ -259,7 +259,7 @@
         </w:numPr>
       </w:pPr>
       <w:r>
-        <w:t>О чем говорят ключевые слова “</w:t>
+        <w:t>О чем говорят ключевые слова «</w:t>
       </w:r>
       <w:proofErr w:type="spellStart"/>
       <w:r>
@@ -267,7 +267,13 @@
       </w:r>
       <w:proofErr w:type="spellEnd"/>
       <w:r>
-        <w:t>”, “</w:t>
+        <w:t>»</w:t>
+      </w:r>
+      <w:r>
+        <w:t xml:space="preserve">, </w:t>
+      </w:r>
+      <w:r>
+        <w:t>«</w:t>
       </w:r>
       <w:proofErr w:type="spellStart"/>
       <w:r>
@@ -275,7 +281,7 @@
       </w:r>
       <w:proofErr w:type="spellEnd"/>
       <w:r>
-        <w:t>”</w:t>
+        <w:t>»</w:t>
       </w:r>
       <w:r>
         <w:t>?</w:t>
@@ -328,6 +334,37 @@
     </w:p>
     <w:p>
       <w:pPr>
+        <w:pStyle w:val="a3"/>
+        <w:numPr>
+          <w:ilvl w:val="0"/>
+          <w:numId w:val="6"/>
+        </w:numPr>
+      </w:pPr>
+      <w:r>
+        <w:t xml:space="preserve">Зачем нужны </w:t>
+      </w:r>
+      <w:proofErr w:type="spellStart"/>
+      <w:r>
+        <w:t>getter</w:t>
+      </w:r>
+      <w:proofErr w:type="spellEnd"/>
+      <w:r>
+        <w:t xml:space="preserve"> и </w:t>
+      </w:r>
+      <w:proofErr w:type="spellStart"/>
+      <w:r>
+        <w:t>setter</w:t>
+      </w:r>
+      <w:proofErr w:type="spellEnd"/>
+      <w:r>
+        <w:t>, почему нельзя присваивать значения напрямую</w:t>
+      </w:r>
+      <w:r>
+        <w:t>?</w:t>
+      </w:r>
+    </w:p>
+    <w:p>
+      <w:pPr>
         <w:tabs>
           <w:tab w:val="left" w:pos="3045"/>
         </w:tabs>
@@ -545,7 +582,60 @@
     </w:p>
     <w:p>
       <w:pPr>
+        <w:ind w:firstLine="708"/>
         <w:jc w:val="both"/>
+      </w:pPr>
+      <w:r>
+        <w:t xml:space="preserve">Ключевое слово </w:t>
+      </w:r>
+      <w:r>
+        <w:rPr>
+          <w:b/>
+          <w:lang w:val="en-US"/>
+        </w:rPr>
+        <w:t>this</w:t>
+      </w:r>
+      <w:r>
+        <w:t xml:space="preserve"> – </w:t>
+      </w:r>
+      <w:r>
+        <w:t xml:space="preserve">нестатическая </w:t>
+      </w:r>
+      <w:r>
+        <w:t>ссылочная переменная</w:t>
+      </w:r>
+      <w:r>
+        <w:t>, которая ссылается на текущий экземпляр класса.</w:t>
+      </w:r>
+    </w:p>
+    <w:p>
+      <w:pPr>
+        <w:ind w:firstLine="708"/>
+        <w:jc w:val="both"/>
+      </w:pPr>
+      <w:r>
+        <w:t xml:space="preserve">Ключевое слово </w:t>
+      </w:r>
+      <w:r>
+        <w:rPr>
+          <w:b/>
+          <w:lang w:val="en-US"/>
+        </w:rPr>
+        <w:t>super</w:t>
+      </w:r>
+      <w:r>
+        <w:t xml:space="preserve"> – нестатическая </w:t>
+      </w:r>
+      <w:r>
+        <w:t>ссылочная переменная, которая ссылается на</w:t>
+      </w:r>
+      <w:r>
+        <w:t xml:space="preserve"> текущий экземпляр родительского класса.</w:t>
+      </w:r>
+    </w:p>
+    <w:p>
+      <w:pPr>
+        <w:jc w:val="both"/>
         <w:rPr>
           <w:b/>
           <w:u w:val="single"/>
@@ -738,7 +828,126 @@
     </w:p>
     <w:p>
       <w:pPr>
+        <w:ind w:firstLine="708"/>
         <w:jc w:val="both"/>
+      </w:pPr>
+      <w:r>
+        <w:rPr>
+          <w:b/>
+        </w:rPr>
+        <w:lastRenderedPageBreak/>
+        <w:t>Доступа</w:t>
+      </w:r>
+      <w:r>
+        <w:rPr>
+          <w:b/>
+        </w:rPr>
+        <w:t xml:space="preserve"> к </w:t>
+      </w:r>
+      <w:r>
+        <w:rPr>
+          <w:b/>
+          <w:lang w:val="en-US"/>
+        </w:rPr>
+        <w:t>private</w:t>
+      </w:r>
+      <w:r>
+        <w:rPr>
+          <w:b/>
+        </w:rPr>
+        <w:t xml:space="preserve"> члену класса</w:t>
+      </w:r>
+      <w:r>
+        <w:t>:</w:t>
+      </w:r>
+    </w:p>
+    <w:p>
+      <w:pPr>
+        <w:pStyle w:val="a3"/>
+        <w:numPr>
+          <w:ilvl w:val="0"/>
+          <w:numId w:val="8"/>
+        </w:numPr>
+        <w:jc w:val="both"/>
+      </w:pPr>
+      <w:r>
+        <w:t>внутри</w:t>
+      </w:r>
+      <w:r>
+        <w:t xml:space="preserve"> класса доступ без ограничений;</w:t>
+      </w:r>
+    </w:p>
+    <w:p>
+      <w:pPr>
+        <w:pStyle w:val="a3"/>
+        <w:numPr>
+          <w:ilvl w:val="0"/>
+          <w:numId w:val="8"/>
+        </w:numPr>
+        <w:jc w:val="both"/>
+      </w:pPr>
+      <w:r>
+        <w:t>вложенный класс имеет доступ;</w:t>
+      </w:r>
+    </w:p>
+    <w:p>
+      <w:pPr>
+        <w:pStyle w:val="a3"/>
+        <w:numPr>
+          <w:ilvl w:val="0"/>
+          <w:numId w:val="8"/>
+        </w:numPr>
+        <w:jc w:val="both"/>
+      </w:pPr>
+      <w:r>
+        <w:t xml:space="preserve">с помощью </w:t>
+      </w:r>
+      <w:r>
+        <w:rPr>
+          <w:lang w:val="en-US"/>
+        </w:rPr>
+        <w:t>getter</w:t>
+      </w:r>
+      <w:r>
+        <w:t xml:space="preserve"> </w:t>
+      </w:r>
+      <w:r>
+        <w:t xml:space="preserve">и </w:t>
+      </w:r>
+      <w:r>
+        <w:rPr>
+          <w:lang w:val="en-US"/>
+        </w:rPr>
+        <w:t>setter</w:t>
+      </w:r>
+      <w:r>
+        <w:t>;</w:t>
+      </w:r>
+    </w:p>
+    <w:p>
+      <w:pPr>
+        <w:pStyle w:val="a3"/>
+        <w:numPr>
+          <w:ilvl w:val="0"/>
+          <w:numId w:val="8"/>
+        </w:numPr>
+        <w:jc w:val="both"/>
+      </w:pPr>
+      <w:r>
+        <w:t xml:space="preserve">с помощью механизма </w:t>
+      </w:r>
+      <w:proofErr w:type="spellStart"/>
+      <w:r>
+        <w:t>рефликсии</w:t>
+      </w:r>
+      <w:proofErr w:type="spellEnd"/>
+      <w:r>
+        <w:t>.</w:t>
+      </w:r>
+    </w:p>
+    <w:p>
+      <w:pPr>
+        <w:jc w:val="both"/>
         <w:rPr>
           <w:b/>
           <w:u w:val="single"/>
@@ -758,9 +967,655 @@
       </w:pPr>
       <w:r>
         <w:tab/>
+      </w:r>
+      <w:r>
+        <w:t xml:space="preserve">Рефлексия в </w:t>
+      </w:r>
+      <w:r>
+        <w:rPr>
+          <w:lang w:val="en-US"/>
+        </w:rPr>
+        <w:t>Java</w:t>
+      </w:r>
+      <w:r>
+        <w:t xml:space="preserve"> – </w:t>
+      </w:r>
+      <w:r>
+        <w:t xml:space="preserve">это механизм, </w:t>
+      </w:r>
+      <w:r>
+        <w:t>который дает возможность:</w:t>
+      </w:r>
+      <w:r>
+        <w:t xml:space="preserve"> </w:t>
+      </w:r>
+    </w:p>
+    <w:p>
+      <w:pPr>
+        <w:pStyle w:val="a3"/>
+        <w:numPr>
+          <w:ilvl w:val="0"/>
+          <w:numId w:val="7"/>
+        </w:numPr>
+        <w:jc w:val="both"/>
+      </w:pPr>
+      <w:r>
+        <w:t>вносить изменения и получать информацию о классах, интерфейсах, полях и методах во время выполнения</w:t>
+      </w:r>
+      <w:r>
+        <w:t xml:space="preserve"> программы</w:t>
+      </w:r>
+      <w:r>
+        <w:t xml:space="preserve">, при этом не зная имен этих классов, </w:t>
+      </w:r>
+      <w:r>
+        <w:t>полей и методов;</w:t>
+      </w:r>
+      <w:r>
+        <w:t xml:space="preserve"> </w:t>
+      </w:r>
+    </w:p>
+    <w:p>
+      <w:pPr>
+        <w:pStyle w:val="a3"/>
+        <w:numPr>
+          <w:ilvl w:val="0"/>
+          <w:numId w:val="7"/>
+        </w:numPr>
+        <w:jc w:val="both"/>
+      </w:pPr>
+      <w:r>
+        <w:t>создавать новые экземпляры классов, вызывать</w:t>
+      </w:r>
+      <w:r>
+        <w:t xml:space="preserve"> у них</w:t>
+      </w:r>
+      <w:r>
+        <w:t xml:space="preserve"> методы, а также получать или устанавливать значения полей.</w:t>
+      </w:r>
+    </w:p>
+    <w:p>
+      <w:pPr>
+        <w:jc w:val="both"/>
+        <w:rPr>
+          <w:b/>
+          <w:u w:val="single"/>
+        </w:rPr>
+      </w:pPr>
+      <w:r>
+        <w:rPr>
+          <w:b/>
+          <w:u w:val="single"/>
+        </w:rPr>
+        <w:t>Работа с методами.</w:t>
+      </w:r>
+    </w:p>
+    <w:p>
+      <w:pPr>
+        <w:pStyle w:val="a3"/>
+        <w:numPr>
+          <w:ilvl w:val="0"/>
+          <w:numId w:val="10"/>
+        </w:numPr>
+        <w:rPr>
+          <w:b/>
+        </w:rPr>
+      </w:pPr>
+      <w:r>
+        <w:rPr>
+          <w:b/>
+        </w:rPr>
+        <w:t>Может ли статический метод быть переопределен или перегружен?</w:t>
+      </w:r>
+    </w:p>
+    <w:p>
+      <w:pPr>
+        <w:jc w:val="both"/>
+      </w:pPr>
+      <w:r>
+        <w:tab/>
+        <w:t>Статические методы можно перегружать.</w:t>
+      </w:r>
+    </w:p>
+    <w:p>
+      <w:pPr>
+        <w:jc w:val="both"/>
+      </w:pPr>
+      <w:r>
+        <w:rPr>
+          <w:lang w:val="en-US"/>
+        </w:rPr>
+        <w:tab/>
+      </w:r>
+      <w:r>
+        <w:t>Статические методы нельзя переопределять.</w:t>
+      </w:r>
+    </w:p>
+    <w:p>
+      <w:pPr>
+        <w:pStyle w:val="a3"/>
+        <w:numPr>
+          <w:ilvl w:val="0"/>
+          <w:numId w:val="10"/>
+        </w:numPr>
+        <w:jc w:val="both"/>
+        <w:rPr>
+          <w:b/>
+        </w:rPr>
+      </w:pPr>
+      <w:r>
+        <w:rPr>
+          <w:b/>
+        </w:rPr>
+        <w:t>Могут ли нестатические методы перегрузить статические</w:t>
+      </w:r>
+      <w:r>
+        <w:rPr>
+          <w:b/>
+        </w:rPr>
+        <w:t>?</w:t>
+      </w:r>
+    </w:p>
+    <w:p>
+      <w:pPr>
+        <w:ind w:firstLine="708"/>
+        <w:jc w:val="both"/>
+      </w:pPr>
+      <w:r>
+        <w:t>Могут. Только получается два различных метода. Статический метод будет принадлежать классу (доступ через имя класса), а нестатический – конкретному объекту (доступ через вызов метода экземпляра класса).</w:t>
+      </w:r>
+    </w:p>
+    <w:p>
+      <w:pPr>
+        <w:pStyle w:val="a3"/>
+        <w:numPr>
+          <w:ilvl w:val="0"/>
+          <w:numId w:val="10"/>
+        </w:numPr>
+        <w:jc w:val="both"/>
+        <w:rPr>
+          <w:b/>
+        </w:rPr>
+      </w:pPr>
+      <w:r>
+        <w:rPr>
+          <w:b/>
+        </w:rPr>
+        <w:t>Как получить доступ к переопределенному методу родительского класса</w:t>
+      </w:r>
+      <w:r>
+        <w:rPr>
+          <w:b/>
+        </w:rPr>
+        <w:t>?</w:t>
+      </w:r>
+    </w:p>
+    <w:p>
+      <w:pPr>
+        <w:ind w:left="708"/>
+        <w:jc w:val="both"/>
+      </w:pPr>
+      <w:r>
+        <w:t xml:space="preserve">Через ключевое слово </w:t>
+      </w:r>
+      <w:r>
+        <w:rPr>
+          <w:lang w:val="en-US"/>
+        </w:rPr>
+        <w:t>super</w:t>
+      </w:r>
+      <w:r>
+        <w:t>.</w:t>
+      </w:r>
+      <w:proofErr w:type="spellStart"/>
+      <w:r>
+        <w:rPr>
+          <w:lang w:val="en-US"/>
+        </w:rPr>
+        <w:t>myMethod</w:t>
+      </w:r>
+      <w:proofErr w:type="spellEnd"/>
+      <w:r>
+        <w:t>()</w:t>
+      </w:r>
+      <w:r>
+        <w:t>.</w:t>
+      </w:r>
+    </w:p>
+    <w:p>
+      <w:pPr>
+        <w:pStyle w:val="a3"/>
+        <w:numPr>
+          <w:ilvl w:val="0"/>
+          <w:numId w:val="10"/>
+        </w:numPr>
+        <w:jc w:val="both"/>
+        <w:rPr>
+          <w:b/>
+        </w:rPr>
+      </w:pPr>
+      <w:r>
+        <w:rPr>
+          <w:b/>
+        </w:rPr>
+        <w:t>Можно ли объявить метод абстрактным и статическим</w:t>
+      </w:r>
+      <w:r>
+        <w:rPr>
+          <w:b/>
+        </w:rPr>
+        <w:t>?</w:t>
+      </w:r>
+    </w:p>
+    <w:p>
+      <w:pPr>
+        <w:ind w:firstLine="708"/>
+        <w:jc w:val="both"/>
+      </w:pPr>
+      <w:r>
+        <w:t xml:space="preserve">Нельзя. Ключевое слово </w:t>
+      </w:r>
+      <w:r>
+        <w:rPr>
+          <w:lang w:val="en-US"/>
+        </w:rPr>
+        <w:t>abstract</w:t>
+      </w:r>
+      <w:r>
+        <w:t xml:space="preserve"> указывает, что метод будет реализован в другом классе, а </w:t>
+      </w:r>
+      <w:proofErr w:type="gramStart"/>
+      <w:r>
+        <w:rPr>
+          <w:lang w:val="en-US"/>
+        </w:rPr>
+        <w:t>static</w:t>
+      </w:r>
+      <w:proofErr w:type="gramEnd"/>
+      <w:r>
+        <w:t xml:space="preserve"> </w:t>
+      </w:r>
+      <w:r>
+        <w:t>принадлежит текущему классу и не может быть реализован в другом классе.</w:t>
+      </w:r>
+    </w:p>
+    <w:p>
+      <w:pPr>
+        <w:pStyle w:val="a3"/>
+        <w:numPr>
+          <w:ilvl w:val="0"/>
+          <w:numId w:val="10"/>
+        </w:numPr>
+        <w:jc w:val="both"/>
+        <w:rPr>
+          <w:b/>
+        </w:rPr>
+      </w:pPr>
+      <w:r>
+        <w:rPr>
+          <w:b/>
+        </w:rPr>
+        <w:t>В чем разница между членом экземпляра класса и статическим членом класса</w:t>
+      </w:r>
+      <w:r>
+        <w:rPr>
+          <w:b/>
+        </w:rPr>
+        <w:t>?</w:t>
+      </w:r>
+    </w:p>
+    <w:p>
+      <w:pPr>
+        <w:ind w:firstLine="708"/>
+        <w:jc w:val="both"/>
+      </w:pPr>
+      <w:r>
+        <w:rPr>
+          <w:b/>
+        </w:rPr>
+        <w:t>Поля и методы экземпляра класса</w:t>
+      </w:r>
+      <w:r>
+        <w:t xml:space="preserve"> принадлежат конкретному объекту. Их в</w:t>
+      </w:r>
+      <w:r>
+        <w:t>ызов возможен только после предварительного создания объекта класса.</w:t>
+      </w:r>
+      <w:r>
+        <w:t xml:space="preserve"> </w:t>
+      </w:r>
+      <w:r>
+        <w:t>П</w:t>
+      </w:r>
+      <w:r>
+        <w:t xml:space="preserve">оля экземпляра </w:t>
+      </w:r>
+      <w:r>
+        <w:t xml:space="preserve">класс </w:t>
+      </w:r>
+      <w:r>
+        <w:t>могут иметь разные значения для каждого</w:t>
+      </w:r>
+      <w:r>
+        <w:t xml:space="preserve"> объекта</w:t>
+      </w:r>
+      <w:r>
+        <w:t>.</w:t>
+      </w:r>
+    </w:p>
+    <w:p>
+      <w:pPr>
+        <w:ind w:firstLine="708"/>
+        <w:jc w:val="both"/>
+      </w:pPr>
+      <w:r>
+        <w:rPr>
+          <w:b/>
+        </w:rPr>
+        <w:t xml:space="preserve">Поля и методы статического класса </w:t>
+      </w:r>
+      <w:r>
+        <w:t xml:space="preserve">принадлежат самому классу. Доступ с ним возможен без создания экземпляра класса (через имя класса). </w:t>
+      </w:r>
+      <w:r>
+        <w:t>Статические поля инициализируются при инициализации класса.</w:t>
+      </w:r>
+      <w:r>
+        <w:t xml:space="preserve"> Статические методы</w:t>
+      </w:r>
+      <w:r>
+        <w:t xml:space="preserve"> </w:t>
+      </w:r>
+      <w:r>
+        <w:t xml:space="preserve">имеют доступ только к статическим полям и методам и не могут использовать переменные </w:t>
+      </w:r>
+      <w:r>
+        <w:rPr>
+          <w:lang w:val="en-US"/>
+        </w:rPr>
+        <w:t>this</w:t>
+      </w:r>
+      <w:r>
+        <w:t xml:space="preserve"> </w:t>
+      </w:r>
+      <w:r>
+        <w:t xml:space="preserve">и </w:t>
+      </w:r>
+      <w:r>
+        <w:rPr>
+          <w:lang w:val="en-US"/>
+        </w:rPr>
+        <w:t>super</w:t>
+      </w:r>
+      <w:r>
+        <w:t>.</w:t>
+      </w:r>
+    </w:p>
+    <w:p>
+      <w:pPr>
+        <w:pStyle w:val="a3"/>
+        <w:numPr>
+          <w:ilvl w:val="0"/>
+          <w:numId w:val="10"/>
+        </w:numPr>
+        <w:jc w:val="both"/>
+        <w:rPr>
+          <w:b/>
+        </w:rPr>
+      </w:pPr>
+      <w:r>
+        <w:rPr>
+          <w:b/>
+        </w:rPr>
+        <w:t xml:space="preserve">Зачем нужны </w:t>
+      </w:r>
+      <w:r>
+        <w:rPr>
+          <w:b/>
+          <w:lang w:val="en-US"/>
+        </w:rPr>
+        <w:t>getter</w:t>
+      </w:r>
+      <w:r>
+        <w:rPr>
+          <w:b/>
+        </w:rPr>
+        <w:t xml:space="preserve"> и </w:t>
+      </w:r>
+      <w:r>
+        <w:rPr>
+          <w:b/>
+          <w:lang w:val="en-US"/>
+        </w:rPr>
+        <w:t>setter</w:t>
+      </w:r>
+      <w:r>
+        <w:rPr>
+          <w:b/>
+        </w:rPr>
+        <w:t>, почему нельзя присваивать значения напрямую</w:t>
+      </w:r>
+      <w:r>
+        <w:rPr>
+          <w:b/>
+        </w:rPr>
+        <w:t>?</w:t>
+      </w:r>
+    </w:p>
+    <w:p>
+      <w:pPr>
+        <w:ind w:firstLine="708"/>
+        <w:jc w:val="both"/>
+      </w:pPr>
+      <w:r>
+        <w:t xml:space="preserve">В </w:t>
+      </w:r>
+      <w:r>
+        <w:rPr>
+          <w:lang w:val="en-US"/>
+        </w:rPr>
+        <w:t>getter</w:t>
+      </w:r>
+      <w:r>
+        <w:t xml:space="preserve"> </w:t>
+      </w:r>
+      <w:r>
+        <w:t xml:space="preserve">и </w:t>
+      </w:r>
+      <w:r>
+        <w:rPr>
+          <w:lang w:val="en-US"/>
+        </w:rPr>
+        <w:t>setter</w:t>
+      </w:r>
+      <w:r>
+        <w:t xml:space="preserve"> </w:t>
+      </w:r>
+      <w:r>
+        <w:t xml:space="preserve">мы можем сделать </w:t>
+      </w:r>
+      <w:proofErr w:type="spellStart"/>
+      <w:r>
+        <w:t>валидацию</w:t>
+      </w:r>
+      <w:proofErr w:type="spellEnd"/>
+      <w:r>
+        <w:t xml:space="preserve"> передаваемого / устанавливаемого значения.  Например, без </w:t>
+      </w:r>
+      <w:r>
+        <w:rPr>
+          <w:lang w:val="en-US"/>
+        </w:rPr>
+        <w:t>setter</w:t>
+      </w:r>
+      <w:r>
+        <w:t xml:space="preserve"> можно сделать так: </w:t>
+      </w:r>
+      <w:r>
+        <w:rPr>
+          <w:lang w:val="en-US"/>
+        </w:rPr>
+        <w:t>person</w:t>
+      </w:r>
+      <w:r>
+        <w:t>.</w:t>
+      </w:r>
+      <w:r>
+        <w:rPr>
+          <w:lang w:val="en-US"/>
+        </w:rPr>
+        <w:t>age</w:t>
+      </w:r>
+      <w:r>
+        <w:t xml:space="preserve"> = </w:t>
+      </w:r>
+      <w:r>
+        <w:t xml:space="preserve">-5, а с </w:t>
+      </w:r>
+      <w:r>
+        <w:rPr>
+          <w:lang w:val="en-US"/>
+        </w:rPr>
+        <w:t>setter</w:t>
+      </w:r>
+      <w:r>
+        <w:t xml:space="preserve"> </w:t>
+      </w:r>
+      <w:r>
+        <w:t>так:</w:t>
+      </w:r>
+    </w:p>
+    <w:p>
+      <w:pPr>
+        <w:ind w:left="708" w:firstLine="708"/>
+        <w:jc w:val="both"/>
+        <w:rPr>
+          <w:i/>
+          <w:lang w:val="en-US"/>
+        </w:rPr>
+      </w:pPr>
+      <w:proofErr w:type="gramStart"/>
+      <w:r>
+        <w:rPr>
+          <w:i/>
+          <w:lang w:val="en-US"/>
+        </w:rPr>
+        <w:t>public</w:t>
+      </w:r>
+      <w:proofErr w:type="gramEnd"/>
+      <w:r>
+        <w:rPr>
+          <w:i/>
+          <w:lang w:val="en-US"/>
+        </w:rPr>
+        <w:t xml:space="preserve"> void </w:t>
+      </w:r>
+      <w:proofErr w:type="spellStart"/>
+      <w:r>
+        <w:rPr>
+          <w:i/>
+          <w:lang w:val="en-US"/>
+        </w:rPr>
+        <w:t>setAge</w:t>
+      </w:r>
+      <w:proofErr w:type="spellEnd"/>
+      <w:r>
+        <w:rPr>
+          <w:i/>
+          <w:lang w:val="en-US"/>
+        </w:rPr>
+        <w:t>(</w:t>
+      </w:r>
+      <w:proofErr w:type="spellStart"/>
+      <w:r>
+        <w:rPr>
+          <w:i/>
+          <w:lang w:val="en-US"/>
+        </w:rPr>
+        <w:t>int</w:t>
+      </w:r>
+      <w:proofErr w:type="spellEnd"/>
+      <w:r>
+        <w:rPr>
+          <w:i/>
+          <w:lang w:val="en-US"/>
+        </w:rPr>
+        <w:t xml:space="preserve"> age) {</w:t>
       </w:r>
       <w:bookmarkStart w:id="0" w:name="_GoBack"/>
       <w:bookmarkEnd w:id="0"/>
+    </w:p>
+    <w:p>
+      <w:pPr>
+        <w:ind w:left="708" w:firstLine="708"/>
+        <w:jc w:val="both"/>
+        <w:rPr>
+          <w:i/>
+          <w:lang w:val="en-US"/>
+        </w:rPr>
+      </w:pPr>
+      <w:r>
+        <w:rPr>
+          <w:i/>
+          <w:lang w:val="en-US"/>
+        </w:rPr>
+        <w:t xml:space="preserve">   </w:t>
+      </w:r>
+      <w:r>
+        <w:rPr>
+          <w:i/>
+          <w:lang w:val="en-US"/>
+        </w:rPr>
+        <w:t xml:space="preserve">     </w:t>
+      </w:r>
+      <w:proofErr w:type="gramStart"/>
+      <w:r>
+        <w:rPr>
+          <w:i/>
+          <w:lang w:val="en-US"/>
+        </w:rPr>
+        <w:t>if</w:t>
+      </w:r>
+      <w:proofErr w:type="gramEnd"/>
+      <w:r>
+        <w:rPr>
+          <w:i/>
+          <w:lang w:val="en-US"/>
+        </w:rPr>
+        <w:t xml:space="preserve"> (age &gt; 0 &amp; age &lt; 130) {  </w:t>
+      </w:r>
+      <w:proofErr w:type="spellStart"/>
+      <w:r>
+        <w:rPr>
+          <w:i/>
+          <w:lang w:val="en-US"/>
+        </w:rPr>
+        <w:t>this.age</w:t>
+      </w:r>
+      <w:proofErr w:type="spellEnd"/>
+      <w:r>
+        <w:rPr>
+          <w:i/>
+          <w:lang w:val="en-US"/>
+        </w:rPr>
+        <w:t xml:space="preserve"> = age;  }</w:t>
+      </w:r>
+    </w:p>
+    <w:p>
+      <w:pPr>
+        <w:ind w:left="708" w:firstLine="708"/>
+        <w:jc w:val="both"/>
+        <w:rPr>
+          <w:lang w:val="en-US"/>
+        </w:rPr>
+      </w:pPr>
+      <w:r>
+        <w:rPr>
+          <w:i/>
+          <w:lang w:val="en-US"/>
+        </w:rPr>
+        <w:t>}</w:t>
+      </w:r>
     </w:p>
     <w:sectPr>
       <w:pgSz w:w="11906" w:h="16838"/>
@@ -775,6 +1630,95 @@
 <file path=word/numbering.xml><?xml version="1.0" encoding="utf-8"?>
 <w:numbering xmlns:wpc="http://schemas.microsoft.com/office/word/2010/wordprocessingCanvas" xmlns:mc="http://schemas.openxmlformats.org/markup-compatibility/2006" xmlns:o="urn:schemas-microsoft-com:office:office" xmlns:r="http://schemas.openxmlformats.org/officeDocument/2006/relationships" xmlns:m="http://schemas.openxmlformats.org/officeDocument/2006/math" xmlns:v="urn:schemas-microsoft-com:vml" xmlns:wp14="http://schemas.microsoft.com/office/word/2010/wordprocessingDrawing" xmlns:wp="http://schemas.openxmlformats.org/drawingml/2006/wordprocessingDrawing" xmlns:w10="urn:schemas-microsoft-com:office:word" xmlns:w="http://schemas.openxmlformats.org/wordprocessingml/2006/main" xmlns:w14="http://schemas.microsoft.com/office/word/2010/wordml" xmlns:w15="http://schemas.microsoft.com/office/word/2012/wordml" xmlns:wpg="http://schemas.microsoft.com/office/word/2010/wordprocessingGroup" xmlns:wpi="http://schemas.microsoft.com/office/word/2010/wordprocessingInk" xmlns:wne="http://schemas.microsoft.com/office/word/2006/wordml" xmlns:wps="http://schemas.microsoft.com/office/word/2010/wordprocessingShape" mc:Ignorable="w14 w15 wp14">
   <w:abstractNum w:abstractNumId="0">
+    <w:nsid w:val="02384048"/>
+    <w:multiLevelType w:val="hybridMultilevel"/>
+    <w:tmpl w:val="0ACCB6C2"/>
+    <w:lvl w:ilvl="0" w:tplc="0419000F">
+      <w:start w:val="1"/>
+      <w:numFmt w:val="decimal"/>
+      <w:lvlText w:val="%1."/>
+      <w:lvlJc w:val="left"/>
+      <w:pPr>
+        <w:ind w:left="720" w:hanging="360"/>
+      </w:pPr>
+      <w:rPr>
+        <w:rFonts w:hint="default"/>
+      </w:rPr>
+    </w:lvl>
+    <w:lvl w:ilvl="1" w:tplc="04190019" w:tentative="1">
+      <w:start w:val="1"/>
+      <w:numFmt w:val="lowerLetter"/>
+      <w:lvlText w:val="%2."/>
+      <w:lvlJc w:val="left"/>
+      <w:pPr>
+        <w:ind w:left="1440" w:hanging="360"/>
+      </w:pPr>
+    </w:lvl>
+    <w:lvl w:ilvl="2" w:tplc="0419001B" w:tentative="1">
+      <w:start w:val="1"/>
+      <w:numFmt w:val="lowerRoman"/>
+      <w:lvlText w:val="%3."/>
+      <w:lvlJc w:val="right"/>
+      <w:pPr>
+        <w:ind w:left="2160" w:hanging="180"/>
+      </w:pPr>
+    </w:lvl>
+    <w:lvl w:ilvl="3" w:tplc="0419000F" w:tentative="1">
+      <w:start w:val="1"/>
+      <w:numFmt w:val="decimal"/>
+      <w:lvlText w:val="%4."/>
+      <w:lvlJc w:val="left"/>
+      <w:pPr>
+        <w:ind w:left="2880" w:hanging="360"/>
+      </w:pPr>
+    </w:lvl>
+    <w:lvl w:ilvl="4" w:tplc="04190019" w:tentative="1">
+      <w:start w:val="1"/>
+      <w:numFmt w:val="lowerLetter"/>
+      <w:lvlText w:val="%5."/>
+      <w:lvlJc w:val="left"/>
+      <w:pPr>
+        <w:ind w:left="3600" w:hanging="360"/>
+      </w:pPr>
+    </w:lvl>
+    <w:lvl w:ilvl="5" w:tplc="0419001B" w:tentative="1">
+      <w:start w:val="1"/>
+      <w:numFmt w:val="lowerRoman"/>
+      <w:lvlText w:val="%6."/>
+      <w:lvlJc w:val="right"/>
+      <w:pPr>
+        <w:ind w:left="4320" w:hanging="180"/>
+      </w:pPr>
+    </w:lvl>
+    <w:lvl w:ilvl="6" w:tplc="0419000F" w:tentative="1">
+      <w:start w:val="1"/>
+      <w:numFmt w:val="decimal"/>
+      <w:lvlText w:val="%7."/>
+      <w:lvlJc w:val="left"/>
+      <w:pPr>
+        <w:ind w:left="5040" w:hanging="360"/>
+      </w:pPr>
+    </w:lvl>
+    <w:lvl w:ilvl="7" w:tplc="04190019" w:tentative="1">
+      <w:start w:val="1"/>
+      <w:numFmt w:val="lowerLetter"/>
+      <w:lvlText w:val="%8."/>
+      <w:lvlJc w:val="left"/>
+      <w:pPr>
+        <w:ind w:left="5760" w:hanging="360"/>
+      </w:pPr>
+    </w:lvl>
+    <w:lvl w:ilvl="8" w:tplc="0419001B" w:tentative="1">
+      <w:start w:val="1"/>
+      <w:numFmt w:val="lowerRoman"/>
+      <w:lvlText w:val="%9."/>
+      <w:lvlJc w:val="right"/>
+      <w:pPr>
+        <w:ind w:left="6480" w:hanging="180"/>
+      </w:pPr>
+    </w:lvl>
+  </w:abstractNum>
+  <w:abstractNum w:abstractNumId="1">
     <w:nsid w:val="050C4620"/>
     <w:multiLevelType w:val="hybridMultilevel"/>
     <w:tmpl w:val="710084BC"/>
@@ -863,7 +1807,120 @@
       </w:pPr>
     </w:lvl>
   </w:abstractNum>
-  <w:abstractNum w:abstractNumId="1">
+  <w:abstractNum w:abstractNumId="2">
+    <w:nsid w:val="0E522443"/>
+    <w:multiLevelType w:val="hybridMultilevel"/>
+    <w:tmpl w:val="B5FAC5E6"/>
+    <w:lvl w:ilvl="0" w:tplc="04190001">
+      <w:start w:val="1"/>
+      <w:numFmt w:val="bullet"/>
+      <w:lvlText w:val=""/>
+      <w:lvlJc w:val="left"/>
+      <w:pPr>
+        <w:ind w:left="720" w:hanging="360"/>
+      </w:pPr>
+      <w:rPr>
+        <w:rFonts w:ascii="Symbol" w:hAnsi="Symbol" w:hint="default"/>
+      </w:rPr>
+    </w:lvl>
+    <w:lvl w:ilvl="1" w:tplc="04190003" w:tentative="1">
+      <w:start w:val="1"/>
+      <w:numFmt w:val="bullet"/>
+      <w:lvlText w:val="o"/>
+      <w:lvlJc w:val="left"/>
+      <w:pPr>
+        <w:ind w:left="1440" w:hanging="360"/>
+      </w:pPr>
+      <w:rPr>
+        <w:rFonts w:ascii="Courier New" w:hAnsi="Courier New" w:cs="Courier New" w:hint="default"/>
+      </w:rPr>
+    </w:lvl>
+    <w:lvl w:ilvl="2" w:tplc="04190005" w:tentative="1">
+      <w:start w:val="1"/>
+      <w:numFmt w:val="bullet"/>
+      <w:lvlText w:val=""/>
+      <w:lvlJc w:val="left"/>
+      <w:pPr>
+        <w:ind w:left="2160" w:hanging="360"/>
+      </w:pPr>
+      <w:rPr>
+        <w:rFonts w:ascii="Wingdings" w:hAnsi="Wingdings" w:hint="default"/>
+      </w:rPr>
+    </w:lvl>
+    <w:lvl w:ilvl="3" w:tplc="04190001" w:tentative="1">
+      <w:start w:val="1"/>
+      <w:numFmt w:val="bullet"/>
+      <w:lvlText w:val=""/>
+      <w:lvlJc w:val="left"/>
+      <w:pPr>
+        <w:ind w:left="2880" w:hanging="360"/>
+      </w:pPr>
+      <w:rPr>
+        <w:rFonts w:ascii="Symbol" w:hAnsi="Symbol" w:hint="default"/>
+      </w:rPr>
+    </w:lvl>
+    <w:lvl w:ilvl="4" w:tplc="04190003" w:tentative="1">
+      <w:start w:val="1"/>
+      <w:numFmt w:val="bullet"/>
+      <w:lvlText w:val="o"/>
+      <w:lvlJc w:val="left"/>
+      <w:pPr>
+        <w:ind w:left="3600" w:hanging="360"/>
+      </w:pPr>
+      <w:rPr>
+        <w:rFonts w:ascii="Courier New" w:hAnsi="Courier New" w:cs="Courier New" w:hint="default"/>
+      </w:rPr>
+    </w:lvl>
+    <w:lvl w:ilvl="5" w:tplc="04190005" w:tentative="1">
+      <w:start w:val="1"/>
+      <w:numFmt w:val="bullet"/>
+      <w:lvlText w:val=""/>
+      <w:lvlJc w:val="left"/>
+      <w:pPr>
+        <w:ind w:left="4320" w:hanging="360"/>
+      </w:pPr>
+      <w:rPr>
+        <w:rFonts w:ascii="Wingdings" w:hAnsi="Wingdings" w:hint="default"/>
+      </w:rPr>
+    </w:lvl>
+    <w:lvl w:ilvl="6" w:tplc="04190001" w:tentative="1">
+      <w:start w:val="1"/>
+      <w:numFmt w:val="bullet"/>
+      <w:lvlText w:val=""/>
+      <w:lvlJc w:val="left"/>
+      <w:pPr>
+        <w:ind w:left="5040" w:hanging="360"/>
+      </w:pPr>
+      <w:rPr>
+        <w:rFonts w:ascii="Symbol" w:hAnsi="Symbol" w:hint="default"/>
+      </w:rPr>
+    </w:lvl>
+    <w:lvl w:ilvl="7" w:tplc="04190003" w:tentative="1">
+      <w:start w:val="1"/>
+      <w:numFmt w:val="bullet"/>
+      <w:lvlText w:val="o"/>
+      <w:lvlJc w:val="left"/>
+      <w:pPr>
+        <w:ind w:left="5760" w:hanging="360"/>
+      </w:pPr>
+      <w:rPr>
+        <w:rFonts w:ascii="Courier New" w:hAnsi="Courier New" w:cs="Courier New" w:hint="default"/>
+      </w:rPr>
+    </w:lvl>
+    <w:lvl w:ilvl="8" w:tplc="04190005" w:tentative="1">
+      <w:start w:val="1"/>
+      <w:numFmt w:val="bullet"/>
+      <w:lvlText w:val=""/>
+      <w:lvlJc w:val="left"/>
+      <w:pPr>
+        <w:ind w:left="6480" w:hanging="360"/>
+      </w:pPr>
+      <w:rPr>
+        <w:rFonts w:ascii="Wingdings" w:hAnsi="Wingdings" w:hint="default"/>
+      </w:rPr>
+    </w:lvl>
+  </w:abstractNum>
+  <w:abstractNum w:abstractNumId="3">
     <w:nsid w:val="0F6E33A5"/>
     <w:multiLevelType w:val="hybridMultilevel"/>
     <w:tmpl w:val="EE1E8472"/>
@@ -952,7 +2009,7 @@
       </w:pPr>
     </w:lvl>
   </w:abstractNum>
-  <w:abstractNum w:abstractNumId="2">
+  <w:abstractNum w:abstractNumId="4">
     <w:nsid w:val="0F7234FE"/>
     <w:multiLevelType w:val="hybridMultilevel"/>
     <w:tmpl w:val="0C4E748A"/>
@@ -1041,7 +2098,7 @@
       </w:pPr>
     </w:lvl>
   </w:abstractNum>
-  <w:abstractNum w:abstractNumId="3">
+  <w:abstractNum w:abstractNumId="5">
     <w:nsid w:val="16934C4F"/>
     <w:multiLevelType w:val="hybridMultilevel"/>
     <w:tmpl w:val="B84CF378"/>
@@ -1130,7 +2187,7 @@
       </w:pPr>
     </w:lvl>
   </w:abstractNum>
-  <w:abstractNum w:abstractNumId="4">
+  <w:abstractNum w:abstractNumId="6">
     <w:nsid w:val="1D840F95"/>
     <w:multiLevelType w:val="hybridMultilevel"/>
     <w:tmpl w:val="7758F042"/>
@@ -1219,7 +2276,7 @@
       </w:pPr>
     </w:lvl>
   </w:abstractNum>
-  <w:abstractNum w:abstractNumId="5">
+  <w:abstractNum w:abstractNumId="7">
     <w:nsid w:val="28A33D0C"/>
     <w:multiLevelType w:val="hybridMultilevel"/>
     <w:tmpl w:val="4670BEEE"/>
@@ -1308,23 +2365,215 @@
       </w:pPr>
     </w:lvl>
   </w:abstractNum>
+  <w:abstractNum w:abstractNumId="8">
+    <w:nsid w:val="488719AB"/>
+    <w:multiLevelType w:val="hybridMultilevel"/>
+    <w:tmpl w:val="0C4E748A"/>
+    <w:lvl w:ilvl="0" w:tplc="6CF21612">
+      <w:start w:val="1"/>
+      <w:numFmt w:val="decimal"/>
+      <w:lvlText w:val="%1."/>
+      <w:lvlJc w:val="left"/>
+      <w:pPr>
+        <w:ind w:left="1068" w:hanging="360"/>
+      </w:pPr>
+      <w:rPr>
+        <w:rFonts w:hint="default"/>
+      </w:rPr>
+    </w:lvl>
+    <w:lvl w:ilvl="1" w:tplc="04190019" w:tentative="1">
+      <w:start w:val="1"/>
+      <w:numFmt w:val="lowerLetter"/>
+      <w:lvlText w:val="%2."/>
+      <w:lvlJc w:val="left"/>
+      <w:pPr>
+        <w:ind w:left="1788" w:hanging="360"/>
+      </w:pPr>
+    </w:lvl>
+    <w:lvl w:ilvl="2" w:tplc="0419001B" w:tentative="1">
+      <w:start w:val="1"/>
+      <w:numFmt w:val="lowerRoman"/>
+      <w:lvlText w:val="%3."/>
+      <w:lvlJc w:val="right"/>
+      <w:pPr>
+        <w:ind w:left="2508" w:hanging="180"/>
+      </w:pPr>
+    </w:lvl>
+    <w:lvl w:ilvl="3" w:tplc="0419000F" w:tentative="1">
+      <w:start w:val="1"/>
+      <w:numFmt w:val="decimal"/>
+      <w:lvlText w:val="%4."/>
+      <w:lvlJc w:val="left"/>
+      <w:pPr>
+        <w:ind w:left="3228" w:hanging="360"/>
+      </w:pPr>
+    </w:lvl>
+    <w:lvl w:ilvl="4" w:tplc="04190019" w:tentative="1">
+      <w:start w:val="1"/>
+      <w:numFmt w:val="lowerLetter"/>
+      <w:lvlText w:val="%5."/>
+      <w:lvlJc w:val="left"/>
+      <w:pPr>
+        <w:ind w:left="3948" w:hanging="360"/>
+      </w:pPr>
+    </w:lvl>
+    <w:lvl w:ilvl="5" w:tplc="0419001B" w:tentative="1">
+      <w:start w:val="1"/>
+      <w:numFmt w:val="lowerRoman"/>
+      <w:lvlText w:val="%6."/>
+      <w:lvlJc w:val="right"/>
+      <w:pPr>
+        <w:ind w:left="4668" w:hanging="180"/>
+      </w:pPr>
+    </w:lvl>
+    <w:lvl w:ilvl="6" w:tplc="0419000F" w:tentative="1">
+      <w:start w:val="1"/>
+      <w:numFmt w:val="decimal"/>
+      <w:lvlText w:val="%7."/>
+      <w:lvlJc w:val="left"/>
+      <w:pPr>
+        <w:ind w:left="5388" w:hanging="360"/>
+      </w:pPr>
+    </w:lvl>
+    <w:lvl w:ilvl="7" w:tplc="04190019" w:tentative="1">
+      <w:start w:val="1"/>
+      <w:numFmt w:val="lowerLetter"/>
+      <w:lvlText w:val="%8."/>
+      <w:lvlJc w:val="left"/>
+      <w:pPr>
+        <w:ind w:left="6108" w:hanging="360"/>
+      </w:pPr>
+    </w:lvl>
+    <w:lvl w:ilvl="8" w:tplc="0419001B" w:tentative="1">
+      <w:start w:val="1"/>
+      <w:numFmt w:val="lowerRoman"/>
+      <w:lvlText w:val="%9."/>
+      <w:lvlJc w:val="right"/>
+      <w:pPr>
+        <w:ind w:left="6828" w:hanging="180"/>
+      </w:pPr>
+    </w:lvl>
+  </w:abstractNum>
+  <w:abstractNum w:abstractNumId="9">
+    <w:nsid w:val="4DDD56F2"/>
+    <w:multiLevelType w:val="hybridMultilevel"/>
+    <w:tmpl w:val="20B2BF3A"/>
+    <w:lvl w:ilvl="0" w:tplc="A8F076BA">
+      <w:start w:val="1"/>
+      <w:numFmt w:val="decimal"/>
+      <w:lvlText w:val="%1."/>
+      <w:lvlJc w:val="left"/>
+      <w:pPr>
+        <w:ind w:left="1068" w:hanging="360"/>
+      </w:pPr>
+      <w:rPr>
+        <w:rFonts w:hint="default"/>
+        <w:b w:val="0"/>
+        <w:u w:val="none"/>
+      </w:rPr>
+    </w:lvl>
+    <w:lvl w:ilvl="1" w:tplc="04190019" w:tentative="1">
+      <w:start w:val="1"/>
+      <w:numFmt w:val="lowerLetter"/>
+      <w:lvlText w:val="%2."/>
+      <w:lvlJc w:val="left"/>
+      <w:pPr>
+        <w:ind w:left="1788" w:hanging="360"/>
+      </w:pPr>
+    </w:lvl>
+    <w:lvl w:ilvl="2" w:tplc="0419001B" w:tentative="1">
+      <w:start w:val="1"/>
+      <w:numFmt w:val="lowerRoman"/>
+      <w:lvlText w:val="%3."/>
+      <w:lvlJc w:val="right"/>
+      <w:pPr>
+        <w:ind w:left="2508" w:hanging="180"/>
+      </w:pPr>
+    </w:lvl>
+    <w:lvl w:ilvl="3" w:tplc="0419000F" w:tentative="1">
+      <w:start w:val="1"/>
+      <w:numFmt w:val="decimal"/>
+      <w:lvlText w:val="%4."/>
+      <w:lvlJc w:val="left"/>
+      <w:pPr>
+        <w:ind w:left="3228" w:hanging="360"/>
+      </w:pPr>
+    </w:lvl>
+    <w:lvl w:ilvl="4" w:tplc="04190019" w:tentative="1">
+      <w:start w:val="1"/>
+      <w:numFmt w:val="lowerLetter"/>
+      <w:lvlText w:val="%5."/>
+      <w:lvlJc w:val="left"/>
+      <w:pPr>
+        <w:ind w:left="3948" w:hanging="360"/>
+      </w:pPr>
+    </w:lvl>
+    <w:lvl w:ilvl="5" w:tplc="0419001B" w:tentative="1">
+      <w:start w:val="1"/>
+      <w:numFmt w:val="lowerRoman"/>
+      <w:lvlText w:val="%6."/>
+      <w:lvlJc w:val="right"/>
+      <w:pPr>
+        <w:ind w:left="4668" w:hanging="180"/>
+      </w:pPr>
+    </w:lvl>
+    <w:lvl w:ilvl="6" w:tplc="0419000F" w:tentative="1">
+      <w:start w:val="1"/>
+      <w:numFmt w:val="decimal"/>
+      <w:lvlText w:val="%7."/>
+      <w:lvlJc w:val="left"/>
+      <w:pPr>
+        <w:ind w:left="5388" w:hanging="360"/>
+      </w:pPr>
+    </w:lvl>
+    <w:lvl w:ilvl="7" w:tplc="04190019" w:tentative="1">
+      <w:start w:val="1"/>
+      <w:numFmt w:val="lowerLetter"/>
+      <w:lvlText w:val="%8."/>
+      <w:lvlJc w:val="left"/>
+      <w:pPr>
+        <w:ind w:left="6108" w:hanging="360"/>
+      </w:pPr>
+    </w:lvl>
+    <w:lvl w:ilvl="8" w:tplc="0419001B" w:tentative="1">
+      <w:start w:val="1"/>
+      <w:numFmt w:val="lowerRoman"/>
+      <w:lvlText w:val="%9."/>
+      <w:lvlJc w:val="right"/>
+      <w:pPr>
+        <w:ind w:left="6828" w:hanging="180"/>
+      </w:pPr>
+    </w:lvl>
+  </w:abstractNum>
   <w:num w:numId="1">
+    <w:abstractNumId w:val="5"/>
+  </w:num>
+  <w:num w:numId="2">
+    <w:abstractNumId w:val="7"/>
+  </w:num>
+  <w:num w:numId="3">
     <w:abstractNumId w:val="3"/>
   </w:num>
-  <w:num w:numId="2">
-    <w:abstractNumId w:val="5"/>
-  </w:num>
-  <w:num w:numId="3">
+  <w:num w:numId="4">
     <w:abstractNumId w:val="1"/>
   </w:num>
-  <w:num w:numId="4">
-    <w:abstractNumId w:val="0"/>
+  <w:num w:numId="5">
+    <w:abstractNumId w:val="6"/>
   </w:num>
-  <w:num w:numId="5">
+  <w:num w:numId="6">
     <w:abstractNumId w:val="4"/>
   </w:num>
-  <w:num w:numId="6">
+  <w:num w:numId="7">
     <w:abstractNumId w:val="2"/>
+  </w:num>
+  <w:num w:numId="8">
+    <w:abstractNumId w:val="9"/>
+  </w:num>
+  <w:num w:numId="9">
+    <w:abstractNumId w:val="8"/>
+  </w:num>
+  <w:num w:numId="10">
+    <w:abstractNumId w:val="0"/>
   </w:num>
 </w:numbering>
 </file>
@@ -2803,7 +4052,7 @@
 </file>
 
 <file path=customXml/itemProps1.xml><?xml version="1.0" encoding="utf-8"?>
-<ds:datastoreItem xmlns:ds="http://schemas.openxmlformats.org/officeDocument/2006/customXml" ds:itemID="{92774429-AEF1-4DBC-9E12-6C84714CBCCD}">
+<ds:datastoreItem xmlns:ds="http://schemas.openxmlformats.org/officeDocument/2006/customXml" ds:itemID="{7713F800-2FCB-42E3-BCF9-3EA801BB468E}">
   <ds:schemaRefs>
     <ds:schemaRef ds:uri="http://schemas.openxmlformats.org/officeDocument/2006/bibliography"/>
   </ds:schemaRefs>

</xml_diff>